<commit_message>
teste acesso ao banco de dados
</commit_message>
<xml_diff>
--- a/_DOC/Projeto de Pesquisa.docx
+++ b/_DOC/Projeto de Pesquisa.docx
@@ -41,29 +41,7 @@
           <w:szCs w:val="22"/>
           <w:lang w:val="pt-BR"/>
         </w:rPr>
-        <w:t xml:space="preserve"> Igor </w:t>
-      </w:r>
-      <w:proofErr w:type="spellStart"/>
-      <w:r>
-        <w:rPr>
-          <w:rFonts w:ascii="Arial" w:hAnsi="Arial" w:cs="Arial"/>
-          <w:b/>
-          <w:sz w:val="22"/>
-          <w:szCs w:val="22"/>
-          <w:lang w:val="pt-BR"/>
-        </w:rPr>
-        <w:t>Ayello</w:t>
-      </w:r>
-      <w:proofErr w:type="spellEnd"/>
-      <w:r>
-        <w:rPr>
-          <w:rFonts w:ascii="Arial" w:hAnsi="Arial" w:cs="Arial"/>
-          <w:b/>
-          <w:sz w:val="22"/>
-          <w:szCs w:val="22"/>
-          <w:lang w:val="pt-BR"/>
-        </w:rPr>
-        <w:t xml:space="preserve"> Borges</w:t>
+        <w:t xml:space="preserve"> Igor Ayello Borges</w:t>
       </w:r>
     </w:p>
     <w:p>
@@ -314,27 +292,7 @@
           <w:szCs w:val="22"/>
           <w:lang w:val="pt-BR"/>
         </w:rPr>
-        <w:t xml:space="preserve">e o GitHub </w:t>
-      </w:r>
-      <w:proofErr w:type="spellStart"/>
-      <w:r>
-        <w:rPr>
-          <w:rFonts w:ascii="Arial" w:hAnsi="Arial" w:cs="Arial"/>
-          <w:sz w:val="22"/>
-          <w:szCs w:val="22"/>
-          <w:lang w:val="pt-BR"/>
-        </w:rPr>
-        <w:t>Copilot</w:t>
-      </w:r>
-      <w:proofErr w:type="spellEnd"/>
-      <w:r>
-        <w:rPr>
-          <w:rFonts w:ascii="Arial" w:hAnsi="Arial" w:cs="Arial"/>
-          <w:sz w:val="22"/>
-          <w:szCs w:val="22"/>
-          <w:lang w:val="pt-BR"/>
-        </w:rPr>
-        <w:t xml:space="preserve"> </w:t>
+        <w:t xml:space="preserve">e o GitHub Copilot </w:t>
       </w:r>
       <w:r>
         <w:rPr>
@@ -388,27 +346,7 @@
           <w:szCs w:val="22"/>
           <w:lang w:val="pt-BR"/>
         </w:rPr>
-        <w:t xml:space="preserve">, quanto ao GitHub </w:t>
-      </w:r>
-      <w:proofErr w:type="spellStart"/>
-      <w:r>
-        <w:rPr>
-          <w:rFonts w:ascii="Arial" w:hAnsi="Arial" w:cs="Arial"/>
-          <w:sz w:val="22"/>
-          <w:szCs w:val="22"/>
-          <w:lang w:val="pt-BR"/>
-        </w:rPr>
-        <w:t>Copilot</w:t>
-      </w:r>
-      <w:proofErr w:type="spellEnd"/>
-      <w:r>
-        <w:rPr>
-          <w:rFonts w:ascii="Arial" w:hAnsi="Arial" w:cs="Arial"/>
-          <w:sz w:val="22"/>
-          <w:szCs w:val="22"/>
-          <w:lang w:val="pt-BR"/>
-        </w:rPr>
-        <w:t xml:space="preserve"> os autores consideram que a ferramenta serve como complemento ao trabalho dos desenvolvedores</w:t>
+        <w:t>, quanto ao GitHub Copilot os autores consideram que a ferramenta serve como complemento ao trabalho dos desenvolvedores</w:t>
       </w:r>
       <w:r>
         <w:rPr>
@@ -496,7 +434,6 @@
         </w:rPr>
         <w:t xml:space="preserve">O objetivo do trabalho é criar cinco versões de um simulador de investimentos da bolsa de valores, cada versão será gerada por meio de um sistema de inteligência artificial sendo: </w:t>
       </w:r>
-      <w:proofErr w:type="spellStart"/>
       <w:r>
         <w:rPr>
           <w:rFonts w:ascii="Arial" w:hAnsi="Arial" w:cs="Arial"/>
@@ -506,7 +443,6 @@
         </w:rPr>
         <w:t>Copiltot</w:t>
       </w:r>
-      <w:proofErr w:type="spellEnd"/>
       <w:r>
         <w:rPr>
           <w:rFonts w:ascii="Arial" w:hAnsi="Arial" w:cs="Arial"/>
@@ -534,7 +470,6 @@
         </w:rPr>
         <w:t xml:space="preserve">, </w:t>
       </w:r>
-      <w:proofErr w:type="spellStart"/>
       <w:r>
         <w:rPr>
           <w:rFonts w:ascii="Arial" w:hAnsi="Arial" w:cs="Arial"/>
@@ -544,7 +479,6 @@
         </w:rPr>
         <w:t>DeepSeek</w:t>
       </w:r>
-      <w:proofErr w:type="spellEnd"/>
       <w:r>
         <w:rPr>
           <w:rFonts w:ascii="Arial" w:hAnsi="Arial" w:cs="Arial"/>
@@ -588,27 +522,7 @@
           <w:szCs w:val="22"/>
           <w:lang w:val="pt-BR"/>
         </w:rPr>
-        <w:t xml:space="preserve">. A criação das versões envolverá na parte técnica </w:t>
-      </w:r>
-      <w:proofErr w:type="spellStart"/>
-      <w:r>
-        <w:rPr>
-          <w:rFonts w:ascii="Arial" w:hAnsi="Arial" w:cs="Arial"/>
-          <w:sz w:val="22"/>
-          <w:szCs w:val="22"/>
-          <w:lang w:val="pt-BR"/>
-        </w:rPr>
-        <w:t>backend</w:t>
-      </w:r>
-      <w:proofErr w:type="spellEnd"/>
-      <w:r>
-        <w:rPr>
-          <w:rFonts w:ascii="Arial" w:hAnsi="Arial" w:cs="Arial"/>
-          <w:sz w:val="22"/>
-          <w:szCs w:val="22"/>
-          <w:lang w:val="pt-BR"/>
-        </w:rPr>
-        <w:t xml:space="preserve"> e</w:t>
+        <w:t>. A criação das versões envolverá na parte técnica backend</w:t>
       </w:r>
       <w:r>
         <w:rPr>
@@ -619,17 +533,50 @@
         </w:rPr>
         <w:t xml:space="preserve"> </w:t>
       </w:r>
-      <w:proofErr w:type="spellStart"/>
-      <w:r>
-        <w:rPr>
-          <w:rFonts w:ascii="Arial" w:hAnsi="Arial" w:cs="Arial"/>
-          <w:sz w:val="22"/>
-          <w:szCs w:val="22"/>
-          <w:lang w:val="pt-BR"/>
-        </w:rPr>
-        <w:t>frontend</w:t>
-      </w:r>
-      <w:proofErr w:type="spellEnd"/>
+      <w:r>
+        <w:rPr>
+          <w:rFonts w:ascii="Arial" w:hAnsi="Arial" w:cs="Arial"/>
+          <w:b/>
+          <w:bCs/>
+          <w:sz w:val="22"/>
+          <w:szCs w:val="22"/>
+          <w:lang w:val="pt-BR"/>
+        </w:rPr>
+        <w:t>(</w:t>
+      </w:r>
+      <w:r>
+        <w:rPr>
+          <w:rFonts w:ascii="Arial" w:hAnsi="Arial" w:cs="Arial"/>
+          <w:b/>
+          <w:bCs/>
+          <w:sz w:val="22"/>
+          <w:szCs w:val="22"/>
+          <w:lang w:val="pt-BR"/>
+        </w:rPr>
+        <w:t>e</w:t>
+      </w:r>
+      <w:r>
+        <w:rPr>
+          <w:rFonts w:ascii="Arial" w:hAnsi="Arial" w:cs="Arial"/>
+          <w:b/>
+          <w:bCs/>
+          <w:sz w:val="22"/>
+          <w:szCs w:val="22"/>
+          <w:lang w:val="pt-BR"/>
+        </w:rPr>
+        <w:t xml:space="preserve"> frontend</w:t>
+      </w:r>
+      <w:r>
+        <w:rPr>
+          <w:rFonts w:ascii="Arial" w:hAnsi="Arial" w:cs="Arial"/>
+          <w:b/>
+          <w:bCs/>
+          <w:sz w:val="22"/>
+          <w:szCs w:val="22"/>
+          <w:lang w:val="pt-BR"/>
+        </w:rPr>
+        <w:t xml:space="preserve"> TALVEZ NÃO)</w:t>
+      </w:r>
       <w:r>
         <w:rPr>
           <w:rFonts w:ascii="Arial" w:hAnsi="Arial" w:cs="Arial"/>
@@ -646,27 +593,7 @@
           <w:szCs w:val="22"/>
           <w:lang w:val="pt-BR"/>
         </w:rPr>
-        <w:t xml:space="preserve">Na parte de simulação os códigos gerados por inteligência artificial deverão consultar dados em planilhas, sites de cotações, arquivos JSON e salvar informações sobre estratégias de investimento dos usuários. Ao final do desenvolvimento cada uma das cinco versões será analisada pelo software de análise </w:t>
-      </w:r>
-      <w:proofErr w:type="spellStart"/>
-      <w:r>
-        <w:rPr>
-          <w:rFonts w:ascii="Arial" w:hAnsi="Arial" w:cs="Arial"/>
-          <w:sz w:val="22"/>
-          <w:szCs w:val="22"/>
-          <w:lang w:val="pt-BR"/>
-        </w:rPr>
-        <w:t>Sonarqube</w:t>
-      </w:r>
-      <w:proofErr w:type="spellEnd"/>
-      <w:r>
-        <w:rPr>
-          <w:rFonts w:ascii="Arial" w:hAnsi="Arial" w:cs="Arial"/>
-          <w:sz w:val="22"/>
-          <w:szCs w:val="22"/>
-          <w:lang w:val="pt-BR"/>
-        </w:rPr>
-        <w:t>.</w:t>
+        <w:t>Na parte de simulação os códigos gerados por inteligência artificial deverão consultar dados em planilhas, sites de cotações, arquivos JSON e salvar informações sobre estratégias de investimento dos usuários. Ao final do desenvolvimento cada uma das cinco versões será analisada pelo software de análise Sonarqube.</w:t>
       </w:r>
     </w:p>
     <w:p>
@@ -813,7 +740,6 @@
           <w:szCs w:val="22"/>
         </w:rPr>
       </w:pPr>
-      <w:proofErr w:type="spellStart"/>
       <w:r>
         <w:rPr>
           <w:rFonts w:ascii="Arial" w:hAnsi="Arial" w:cs="Arial"/>
@@ -822,7 +748,6 @@
         </w:rPr>
         <w:t>Copiltot</w:t>
       </w:r>
-      <w:proofErr w:type="spellEnd"/>
     </w:p>
     <w:p>
       <w:pPr>
@@ -863,7 +788,6 @@
           <w:szCs w:val="22"/>
         </w:rPr>
       </w:pPr>
-      <w:proofErr w:type="spellStart"/>
       <w:r>
         <w:rPr>
           <w:rFonts w:ascii="Arial" w:hAnsi="Arial" w:cs="Arial"/>
@@ -872,7 +796,6 @@
         </w:rPr>
         <w:t>DeepSeek</w:t>
       </w:r>
-      <w:proofErr w:type="spellEnd"/>
     </w:p>
     <w:p>
       <w:pPr>
@@ -966,19 +889,8 @@
           <w:szCs w:val="22"/>
           <w:lang w:val="pt-BR"/>
         </w:rPr>
-        <w:t xml:space="preserve">bolsa - </w:t>
-      </w:r>
-      <w:proofErr w:type="spellStart"/>
-      <w:r>
-        <w:rPr>
-          <w:rFonts w:ascii="Arial" w:hAnsi="Arial" w:cs="Arial"/>
-          <w:sz w:val="22"/>
-          <w:szCs w:val="22"/>
-          <w:lang w:val="pt-BR"/>
-        </w:rPr>
-        <w:t>yfinance</w:t>
-      </w:r>
-      <w:proofErr w:type="spellEnd"/>
+        <w:t>bolsa - yfinance</w:t>
+      </w:r>
     </w:p>
     <w:p>
       <w:pPr>
@@ -996,25 +908,14 @@
           <w:lang w:val="pt-BR"/>
         </w:rPr>
       </w:pPr>
-      <w:proofErr w:type="spellStart"/>
-      <w:r>
-        <w:rPr>
-          <w:rFonts w:ascii="Arial" w:hAnsi="Arial" w:cs="Arial"/>
-          <w:sz w:val="22"/>
-          <w:szCs w:val="22"/>
-          <w:lang w:val="pt-BR"/>
-        </w:rPr>
-        <w:t>cdi</w:t>
-      </w:r>
-      <w:proofErr w:type="spellEnd"/>
-      <w:r>
-        <w:rPr>
-          <w:rFonts w:ascii="Arial" w:hAnsi="Arial" w:cs="Arial"/>
-          <w:sz w:val="22"/>
-          <w:szCs w:val="22"/>
-          <w:lang w:val="pt-BR"/>
-        </w:rPr>
-        <w:t xml:space="preserve"> diário</w:t>
+      <w:r>
+        <w:rPr>
+          <w:rFonts w:ascii="Arial" w:hAnsi="Arial" w:cs="Arial"/>
+          <w:sz w:val="22"/>
+          <w:szCs w:val="22"/>
+          <w:lang w:val="pt-BR"/>
+        </w:rPr>
+        <w:t>cdi diário</w:t>
       </w:r>
     </w:p>
     <w:p>
@@ -1088,19 +989,8 @@
           <w:szCs w:val="22"/>
           <w:lang w:val="pt-BR"/>
         </w:rPr>
-        <w:t xml:space="preserve">VS </w:t>
-      </w:r>
-      <w:proofErr w:type="spellStart"/>
-      <w:r>
-        <w:rPr>
-          <w:rFonts w:ascii="Arial" w:hAnsi="Arial" w:cs="Arial"/>
-          <w:sz w:val="22"/>
-          <w:szCs w:val="22"/>
-          <w:lang w:val="pt-BR"/>
-        </w:rPr>
-        <w:t>Code</w:t>
-      </w:r>
-      <w:proofErr w:type="spellEnd"/>
+        <w:t>VS Code</w:t>
+      </w:r>
     </w:p>
     <w:p>
       <w:pPr>
@@ -1144,25 +1034,14 @@
           <w:lang w:val="pt-BR"/>
         </w:rPr>
       </w:pPr>
-      <w:proofErr w:type="spellStart"/>
-      <w:r>
-        <w:rPr>
-          <w:rFonts w:ascii="Arial" w:hAnsi="Arial" w:cs="Arial"/>
-          <w:sz w:val="22"/>
-          <w:szCs w:val="22"/>
-          <w:lang w:val="pt-BR"/>
-        </w:rPr>
-        <w:t>Sql</w:t>
-      </w:r>
-      <w:proofErr w:type="spellEnd"/>
-      <w:r>
-        <w:rPr>
-          <w:rFonts w:ascii="Arial" w:hAnsi="Arial" w:cs="Arial"/>
-          <w:sz w:val="22"/>
-          <w:szCs w:val="22"/>
-          <w:lang w:val="pt-BR"/>
-        </w:rPr>
-        <w:t xml:space="preserve"> server</w:t>
+      <w:r>
+        <w:rPr>
+          <w:rFonts w:ascii="Arial" w:hAnsi="Arial" w:cs="Arial"/>
+          <w:sz w:val="22"/>
+          <w:szCs w:val="22"/>
+          <w:lang w:val="pt-BR"/>
+        </w:rPr>
+        <w:t>Sql server</w:t>
       </w:r>
     </w:p>
     <w:p>
@@ -1228,22 +1107,35 @@
         <w:jc w:val="both"/>
         <w:rPr>
           <w:rFonts w:ascii="Arial" w:hAnsi="Arial" w:cs="Arial"/>
-          <w:sz w:val="22"/>
-          <w:szCs w:val="22"/>
-          <w:lang w:val="pt-BR"/>
-        </w:rPr>
-      </w:pPr>
-      <w:proofErr w:type="spellStart"/>
-      <w:r>
-        <w:rPr>
-          <w:rFonts w:ascii="Arial" w:hAnsi="Arial" w:cs="Arial"/>
+          <w:b/>
+          <w:bCs/>
+          <w:sz w:val="22"/>
+          <w:szCs w:val="22"/>
+          <w:lang w:val="pt-BR"/>
+        </w:rPr>
+      </w:pPr>
+      <w:r>
+        <w:rPr>
+          <w:rFonts w:ascii="Arial" w:hAnsi="Arial" w:cs="Arial"/>
+          <w:b/>
+          <w:bCs/>
           <w:sz w:val="22"/>
           <w:szCs w:val="22"/>
           <w:lang w:val="pt-BR"/>
         </w:rPr>
         <w:t>ReactJS</w:t>
       </w:r>
-      <w:proofErr w:type="spellEnd"/>
+      <w:r>
+        <w:rPr>
+          <w:rFonts w:ascii="Arial" w:hAnsi="Arial" w:cs="Arial"/>
+          <w:b/>
+          <w:bCs/>
+          <w:sz w:val="22"/>
+          <w:szCs w:val="22"/>
+          <w:lang w:val="pt-BR"/>
+        </w:rPr>
+        <w:t xml:space="preserve"> (TALVEZ NÃO)</w:t>
+      </w:r>
     </w:p>
     <w:p>
       <w:pPr>
@@ -1261,7 +1153,6 @@
           <w:lang w:val="pt-BR"/>
         </w:rPr>
       </w:pPr>
-      <w:proofErr w:type="spellStart"/>
       <w:r>
         <w:rPr>
           <w:rFonts w:ascii="Arial" w:hAnsi="Arial" w:cs="Arial"/>
@@ -1271,7 +1162,6 @@
         </w:rPr>
         <w:t>Sonarqube</w:t>
       </w:r>
-      <w:proofErr w:type="spellEnd"/>
     </w:p>
     <w:p>
       <w:pPr>
@@ -1307,7 +1197,6 @@
           <w:lang w:val="pt-BR"/>
         </w:rPr>
       </w:pPr>
-      <w:proofErr w:type="spellStart"/>
       <w:r>
         <w:rPr>
           <w:rFonts w:ascii="Arial" w:hAnsi="Arial" w:cs="Arial"/>
@@ -1317,7 +1206,6 @@
         </w:rPr>
         <w:t>Backend</w:t>
       </w:r>
-      <w:proofErr w:type="spellEnd"/>
     </w:p>
     <w:p>
       <w:pPr>
@@ -1498,27 +1386,7 @@
           <w:szCs w:val="22"/>
           <w:lang w:val="pt-BR"/>
         </w:rPr>
-        <w:t xml:space="preserve">Importar dados </w:t>
-      </w:r>
-      <w:proofErr w:type="spellStart"/>
-      <w:r>
-        <w:rPr>
-          <w:rFonts w:ascii="Arial" w:hAnsi="Arial" w:cs="Arial"/>
-          <w:sz w:val="22"/>
-          <w:szCs w:val="22"/>
-          <w:lang w:val="pt-BR"/>
-        </w:rPr>
-        <w:t>cdi</w:t>
-      </w:r>
-      <w:proofErr w:type="spellEnd"/>
-      <w:r>
-        <w:rPr>
-          <w:rFonts w:ascii="Arial" w:hAnsi="Arial" w:cs="Arial"/>
-          <w:sz w:val="22"/>
-          <w:szCs w:val="22"/>
-          <w:lang w:val="pt-BR"/>
-        </w:rPr>
-        <w:t xml:space="preserve"> diário</w:t>
+        <w:t>Importar dados cdi diário</w:t>
       </w:r>
     </w:p>
     <w:p>
@@ -1544,27 +1412,7 @@
           <w:szCs w:val="22"/>
           <w:lang w:val="pt-BR"/>
         </w:rPr>
-        <w:t xml:space="preserve">Salvar banco dados </w:t>
-      </w:r>
-      <w:proofErr w:type="spellStart"/>
-      <w:r>
-        <w:rPr>
-          <w:rFonts w:ascii="Arial" w:hAnsi="Arial" w:cs="Arial"/>
-          <w:sz w:val="22"/>
-          <w:szCs w:val="22"/>
-          <w:lang w:val="pt-BR"/>
-        </w:rPr>
-        <w:t>cdi</w:t>
-      </w:r>
-      <w:proofErr w:type="spellEnd"/>
-      <w:r>
-        <w:rPr>
-          <w:rFonts w:ascii="Arial" w:hAnsi="Arial" w:cs="Arial"/>
-          <w:sz w:val="22"/>
-          <w:szCs w:val="22"/>
-          <w:lang w:val="pt-BR"/>
-        </w:rPr>
-        <w:t xml:space="preserve"> diário</w:t>
+        <w:t>Salvar banco dados cdi diário</w:t>
       </w:r>
     </w:p>
     <w:p>
@@ -1642,27 +1490,7 @@
           <w:szCs w:val="22"/>
           <w:lang w:val="pt-BR"/>
         </w:rPr>
-        <w:t xml:space="preserve">Criar API </w:t>
-      </w:r>
-      <w:proofErr w:type="spellStart"/>
-      <w:r>
-        <w:rPr>
-          <w:rFonts w:ascii="Arial" w:hAnsi="Arial" w:cs="Arial"/>
-          <w:sz w:val="22"/>
-          <w:szCs w:val="22"/>
-          <w:lang w:val="pt-BR"/>
-        </w:rPr>
-        <w:t>cdi</w:t>
-      </w:r>
-      <w:proofErr w:type="spellEnd"/>
-      <w:r>
-        <w:rPr>
-          <w:rFonts w:ascii="Arial" w:hAnsi="Arial" w:cs="Arial"/>
-          <w:sz w:val="22"/>
-          <w:szCs w:val="22"/>
-          <w:lang w:val="pt-BR"/>
-        </w:rPr>
-        <w:t xml:space="preserve"> diário</w:t>
+        <w:t>Criar API cdi diário</w:t>
       </w:r>
     </w:p>
     <w:p>
@@ -1810,23 +1638,13 @@
           <w:szCs w:val="22"/>
         </w:rPr>
       </w:pPr>
-      <w:proofErr w:type="spellStart"/>
-      <w:r>
-        <w:rPr>
-          <w:rFonts w:ascii="Arial" w:hAnsi="Arial" w:cs="Arial"/>
-          <w:sz w:val="22"/>
-          <w:szCs w:val="22"/>
-        </w:rPr>
-        <w:t>Criar</w:t>
-      </w:r>
-      <w:proofErr w:type="spellEnd"/>
-      <w:r>
-        <w:rPr>
-          <w:rFonts w:ascii="Arial" w:hAnsi="Arial" w:cs="Arial"/>
-          <w:sz w:val="22"/>
-          <w:szCs w:val="22"/>
-        </w:rPr>
-        <w:t xml:space="preserve"> API </w:t>
+      <w:r>
+        <w:rPr>
+          <w:rFonts w:ascii="Arial" w:hAnsi="Arial" w:cs="Arial"/>
+          <w:sz w:val="22"/>
+          <w:szCs w:val="22"/>
+        </w:rPr>
+        <w:t xml:space="preserve">Criar API </w:t>
       </w:r>
       <w:r>
         <w:rPr>
@@ -1914,22 +1732,35 @@
         <w:jc w:val="both"/>
         <w:rPr>
           <w:rFonts w:ascii="Arial" w:hAnsi="Arial" w:cs="Arial"/>
-          <w:sz w:val="22"/>
-          <w:szCs w:val="22"/>
-          <w:lang w:val="pt-BR"/>
-        </w:rPr>
-      </w:pPr>
-      <w:proofErr w:type="spellStart"/>
-      <w:r>
-        <w:rPr>
-          <w:rFonts w:ascii="Arial" w:hAnsi="Arial" w:cs="Arial"/>
+          <w:b/>
+          <w:bCs/>
+          <w:sz w:val="22"/>
+          <w:szCs w:val="22"/>
+          <w:lang w:val="pt-BR"/>
+        </w:rPr>
+      </w:pPr>
+      <w:r>
+        <w:rPr>
+          <w:rFonts w:ascii="Arial" w:hAnsi="Arial" w:cs="Arial"/>
+          <w:b/>
+          <w:bCs/>
           <w:sz w:val="22"/>
           <w:szCs w:val="22"/>
           <w:lang w:val="pt-BR"/>
         </w:rPr>
         <w:t>Frontend</w:t>
       </w:r>
-      <w:proofErr w:type="spellEnd"/>
+      <w:r>
+        <w:rPr>
+          <w:rFonts w:ascii="Arial" w:hAnsi="Arial" w:cs="Arial"/>
+          <w:b/>
+          <w:bCs/>
+          <w:sz w:val="22"/>
+          <w:szCs w:val="22"/>
+          <w:lang w:val="pt-BR"/>
+        </w:rPr>
+        <w:t xml:space="preserve"> (TALVEZ NÃO)</w:t>
+      </w:r>
     </w:p>
     <w:p>
       <w:pPr>
@@ -1942,31 +1773,24 @@
         <w:jc w:val="both"/>
         <w:rPr>
           <w:rFonts w:ascii="Arial" w:hAnsi="Arial" w:cs="Arial"/>
-          <w:sz w:val="22"/>
-          <w:szCs w:val="22"/>
-          <w:lang w:val="pt-BR"/>
-        </w:rPr>
-      </w:pPr>
-      <w:r>
-        <w:rPr>
-          <w:rFonts w:ascii="Arial" w:hAnsi="Arial" w:cs="Arial"/>
-          <w:sz w:val="22"/>
-          <w:szCs w:val="22"/>
-          <w:lang w:val="pt-BR"/>
-        </w:rPr>
-        <w:t xml:space="preserve">Gráfico ações </w:t>
-      </w:r>
-      <w:proofErr w:type="spellStart"/>
-      <w:r>
-        <w:rPr>
-          <w:rFonts w:ascii="Arial" w:hAnsi="Arial" w:cs="Arial"/>
-          <w:sz w:val="22"/>
-          <w:szCs w:val="22"/>
-          <w:lang w:val="pt-BR"/>
-        </w:rPr>
-        <w:t>candlebar</w:t>
-      </w:r>
-      <w:proofErr w:type="spellEnd"/>
+          <w:b/>
+          <w:bCs/>
+          <w:sz w:val="22"/>
+          <w:szCs w:val="22"/>
+          <w:lang w:val="pt-BR"/>
+        </w:rPr>
+      </w:pPr>
+      <w:r>
+        <w:rPr>
+          <w:rFonts w:ascii="Arial" w:hAnsi="Arial" w:cs="Arial"/>
+          <w:b/>
+          <w:bCs/>
+          <w:sz w:val="22"/>
+          <w:szCs w:val="22"/>
+          <w:lang w:val="pt-BR"/>
+        </w:rPr>
+        <w:t>Gráfico ações candlebar</w:t>
+      </w:r>
     </w:p>
     <w:p>
       <w:pPr>
@@ -1979,14 +1803,18 @@
         <w:jc w:val="both"/>
         <w:rPr>
           <w:rFonts w:ascii="Arial" w:hAnsi="Arial" w:cs="Arial"/>
-          <w:sz w:val="22"/>
-          <w:szCs w:val="22"/>
-          <w:lang w:val="pt-BR"/>
-        </w:rPr>
-      </w:pPr>
-      <w:r>
-        <w:rPr>
-          <w:rFonts w:ascii="Arial" w:hAnsi="Arial" w:cs="Arial"/>
+          <w:b/>
+          <w:bCs/>
+          <w:sz w:val="22"/>
+          <w:szCs w:val="22"/>
+          <w:lang w:val="pt-BR"/>
+        </w:rPr>
+      </w:pPr>
+      <w:r>
+        <w:rPr>
+          <w:rFonts w:ascii="Arial" w:hAnsi="Arial" w:cs="Arial"/>
+          <w:b/>
+          <w:bCs/>
           <w:sz w:val="22"/>
           <w:szCs w:val="22"/>
           <w:lang w:val="pt-BR"/>
@@ -2006,31 +1834,24 @@
         <w:jc w:val="both"/>
         <w:rPr>
           <w:rFonts w:ascii="Arial" w:hAnsi="Arial" w:cs="Arial"/>
-          <w:sz w:val="22"/>
-          <w:szCs w:val="22"/>
-          <w:lang w:val="pt-BR"/>
-        </w:rPr>
-      </w:pPr>
-      <w:r>
-        <w:rPr>
-          <w:rFonts w:ascii="Arial" w:hAnsi="Arial" w:cs="Arial"/>
-          <w:sz w:val="22"/>
-          <w:szCs w:val="22"/>
-          <w:lang w:val="pt-BR"/>
-        </w:rPr>
-        <w:t xml:space="preserve">Indicador Bandas de </w:t>
-      </w:r>
-      <w:proofErr w:type="spellStart"/>
-      <w:r>
-        <w:rPr>
-          <w:rFonts w:ascii="Arial" w:hAnsi="Arial" w:cs="Arial"/>
-          <w:sz w:val="22"/>
-          <w:szCs w:val="22"/>
-          <w:lang w:val="pt-BR"/>
-        </w:rPr>
-        <w:t>Bollinger</w:t>
-      </w:r>
-      <w:proofErr w:type="spellEnd"/>
+          <w:b/>
+          <w:bCs/>
+          <w:sz w:val="22"/>
+          <w:szCs w:val="22"/>
+          <w:lang w:val="pt-BR"/>
+        </w:rPr>
+      </w:pPr>
+      <w:r>
+        <w:rPr>
+          <w:rFonts w:ascii="Arial" w:hAnsi="Arial" w:cs="Arial"/>
+          <w:b/>
+          <w:bCs/>
+          <w:sz w:val="22"/>
+          <w:szCs w:val="22"/>
+          <w:lang w:val="pt-BR"/>
+        </w:rPr>
+        <w:t>Indicador Bandas de Bollinger</w:t>
+      </w:r>
     </w:p>
     <w:p>
       <w:pPr>
@@ -2043,27 +1864,21 @@
         <w:jc w:val="both"/>
         <w:rPr>
           <w:rFonts w:ascii="Arial" w:hAnsi="Arial" w:cs="Arial"/>
-          <w:sz w:val="22"/>
-          <w:szCs w:val="22"/>
-        </w:rPr>
-      </w:pPr>
-      <w:proofErr w:type="spellStart"/>
-      <w:r>
-        <w:rPr>
-          <w:rFonts w:ascii="Arial" w:hAnsi="Arial" w:cs="Arial"/>
-          <w:sz w:val="22"/>
-          <w:szCs w:val="22"/>
-        </w:rPr>
-        <w:t>Indicador</w:t>
-      </w:r>
-      <w:proofErr w:type="spellEnd"/>
-      <w:r>
-        <w:rPr>
-          <w:rFonts w:ascii="Arial" w:hAnsi="Arial" w:cs="Arial"/>
-          <w:sz w:val="22"/>
-          <w:szCs w:val="22"/>
-        </w:rPr>
-        <w:t xml:space="preserve"> MACD – Moving Average Convergence and Divergence</w:t>
+          <w:b/>
+          <w:bCs/>
+          <w:sz w:val="22"/>
+          <w:szCs w:val="22"/>
+        </w:rPr>
+      </w:pPr>
+      <w:r>
+        <w:rPr>
+          <w:rFonts w:ascii="Arial" w:hAnsi="Arial" w:cs="Arial"/>
+          <w:b/>
+          <w:bCs/>
+          <w:sz w:val="22"/>
+          <w:szCs w:val="22"/>
+        </w:rPr>
+        <w:t>Indicador MACD – Moving Average Convergence and Divergence</w:t>
       </w:r>
     </w:p>
     <w:p>
@@ -2077,14 +1892,18 @@
         <w:jc w:val="both"/>
         <w:rPr>
           <w:rFonts w:ascii="Arial" w:hAnsi="Arial" w:cs="Arial"/>
-          <w:sz w:val="22"/>
-          <w:szCs w:val="22"/>
-          <w:lang w:val="pt-BR"/>
-        </w:rPr>
-      </w:pPr>
-      <w:r>
-        <w:rPr>
-          <w:rFonts w:ascii="Arial" w:hAnsi="Arial" w:cs="Arial"/>
+          <w:b/>
+          <w:bCs/>
+          <w:sz w:val="22"/>
+          <w:szCs w:val="22"/>
+          <w:lang w:val="pt-BR"/>
+        </w:rPr>
+      </w:pPr>
+      <w:r>
+        <w:rPr>
+          <w:rFonts w:ascii="Arial" w:hAnsi="Arial" w:cs="Arial"/>
+          <w:b/>
+          <w:bCs/>
           <w:sz w:val="22"/>
           <w:szCs w:val="22"/>
           <w:lang w:val="pt-BR"/>
@@ -2103,31 +1922,24 @@
         <w:jc w:val="both"/>
         <w:rPr>
           <w:rFonts w:ascii="Arial" w:hAnsi="Arial" w:cs="Arial"/>
-          <w:sz w:val="22"/>
-          <w:szCs w:val="22"/>
-          <w:lang w:val="pt-BR"/>
-        </w:rPr>
-      </w:pPr>
-      <w:r>
-        <w:rPr>
-          <w:rFonts w:ascii="Arial" w:hAnsi="Arial" w:cs="Arial"/>
-          <w:sz w:val="22"/>
-          <w:szCs w:val="22"/>
-          <w:lang w:val="pt-BR"/>
-        </w:rPr>
-        <w:t xml:space="preserve">Comparação </w:t>
-      </w:r>
-      <w:proofErr w:type="spellStart"/>
-      <w:r>
-        <w:rPr>
-          <w:rFonts w:ascii="Arial" w:hAnsi="Arial" w:cs="Arial"/>
-          <w:sz w:val="22"/>
-          <w:szCs w:val="22"/>
-          <w:lang w:val="pt-BR"/>
-        </w:rPr>
-        <w:t>cdi</w:t>
-      </w:r>
-      <w:proofErr w:type="spellEnd"/>
+          <w:b/>
+          <w:bCs/>
+          <w:sz w:val="22"/>
+          <w:szCs w:val="22"/>
+          <w:lang w:val="pt-BR"/>
+        </w:rPr>
+      </w:pPr>
+      <w:r>
+        <w:rPr>
+          <w:rFonts w:ascii="Arial" w:hAnsi="Arial" w:cs="Arial"/>
+          <w:b/>
+          <w:bCs/>
+          <w:sz w:val="22"/>
+          <w:szCs w:val="22"/>
+          <w:lang w:val="pt-BR"/>
+        </w:rPr>
+        <w:t>Comparação cdi</w:t>
+      </w:r>
     </w:p>
     <w:p>
       <w:pPr>
@@ -2140,14 +1952,18 @@
         <w:jc w:val="both"/>
         <w:rPr>
           <w:rFonts w:ascii="Arial" w:hAnsi="Arial" w:cs="Arial"/>
-          <w:sz w:val="22"/>
-          <w:szCs w:val="22"/>
-          <w:lang w:val="pt-BR"/>
-        </w:rPr>
-      </w:pPr>
-      <w:r>
-        <w:rPr>
-          <w:rFonts w:ascii="Arial" w:hAnsi="Arial" w:cs="Arial"/>
+          <w:b/>
+          <w:bCs/>
+          <w:sz w:val="22"/>
+          <w:szCs w:val="22"/>
+          <w:lang w:val="pt-BR"/>
+        </w:rPr>
+      </w:pPr>
+      <w:r>
+        <w:rPr>
+          <w:rFonts w:ascii="Arial" w:hAnsi="Arial" w:cs="Arial"/>
+          <w:b/>
+          <w:bCs/>
           <w:sz w:val="22"/>
           <w:szCs w:val="22"/>
           <w:lang w:val="pt-BR"/>
@@ -2166,14 +1982,18 @@
         <w:jc w:val="both"/>
         <w:rPr>
           <w:rFonts w:ascii="Arial" w:hAnsi="Arial" w:cs="Arial"/>
-          <w:sz w:val="22"/>
-          <w:szCs w:val="22"/>
-          <w:lang w:val="pt-BR"/>
-        </w:rPr>
-      </w:pPr>
-      <w:r>
-        <w:rPr>
-          <w:rFonts w:ascii="Arial" w:hAnsi="Arial" w:cs="Arial"/>
+          <w:b/>
+          <w:bCs/>
+          <w:sz w:val="22"/>
+          <w:szCs w:val="22"/>
+          <w:lang w:val="pt-BR"/>
+        </w:rPr>
+      </w:pPr>
+      <w:r>
+        <w:rPr>
+          <w:rFonts w:ascii="Arial" w:hAnsi="Arial" w:cs="Arial"/>
+          <w:b/>
+          <w:bCs/>
           <w:sz w:val="22"/>
           <w:szCs w:val="22"/>
           <w:lang w:val="pt-BR"/>
@@ -2192,14 +2012,18 @@
         <w:jc w:val="both"/>
         <w:rPr>
           <w:rFonts w:ascii="Arial" w:hAnsi="Arial" w:cs="Arial"/>
-          <w:sz w:val="22"/>
-          <w:szCs w:val="22"/>
-          <w:lang w:val="pt-BR"/>
-        </w:rPr>
-      </w:pPr>
-      <w:r>
-        <w:rPr>
-          <w:rFonts w:ascii="Arial" w:hAnsi="Arial" w:cs="Arial"/>
+          <w:b/>
+          <w:bCs/>
+          <w:sz w:val="22"/>
+          <w:szCs w:val="22"/>
+          <w:lang w:val="pt-BR"/>
+        </w:rPr>
+      </w:pPr>
+      <w:r>
+        <w:rPr>
+          <w:rFonts w:ascii="Arial" w:hAnsi="Arial" w:cs="Arial"/>
+          <w:b/>
+          <w:bCs/>
           <w:sz w:val="22"/>
           <w:szCs w:val="22"/>
           <w:lang w:val="pt-BR"/>
@@ -2218,14 +2042,18 @@
         <w:jc w:val="both"/>
         <w:rPr>
           <w:rFonts w:ascii="Arial" w:hAnsi="Arial" w:cs="Arial"/>
-          <w:sz w:val="22"/>
-          <w:szCs w:val="22"/>
-          <w:lang w:val="pt-BR"/>
-        </w:rPr>
-      </w:pPr>
-      <w:r>
-        <w:rPr>
-          <w:rFonts w:ascii="Arial" w:hAnsi="Arial" w:cs="Arial"/>
+          <w:b/>
+          <w:bCs/>
+          <w:sz w:val="22"/>
+          <w:szCs w:val="22"/>
+          <w:lang w:val="pt-BR"/>
+        </w:rPr>
+      </w:pPr>
+      <w:r>
+        <w:rPr>
+          <w:rFonts w:ascii="Arial" w:hAnsi="Arial" w:cs="Arial"/>
+          <w:b/>
+          <w:bCs/>
           <w:sz w:val="22"/>
           <w:szCs w:val="22"/>
           <w:lang w:val="pt-BR"/>
@@ -2244,14 +2072,18 @@
         <w:jc w:val="both"/>
         <w:rPr>
           <w:rFonts w:ascii="Arial" w:hAnsi="Arial" w:cs="Arial"/>
-          <w:sz w:val="22"/>
-          <w:szCs w:val="22"/>
-          <w:lang w:val="pt-BR"/>
-        </w:rPr>
-      </w:pPr>
-      <w:r>
-        <w:rPr>
-          <w:rFonts w:ascii="Arial" w:hAnsi="Arial" w:cs="Arial"/>
+          <w:b/>
+          <w:bCs/>
+          <w:sz w:val="22"/>
+          <w:szCs w:val="22"/>
+          <w:lang w:val="pt-BR"/>
+        </w:rPr>
+      </w:pPr>
+      <w:r>
+        <w:rPr>
+          <w:rFonts w:ascii="Arial" w:hAnsi="Arial" w:cs="Arial"/>
+          <w:b/>
+          <w:bCs/>
           <w:sz w:val="22"/>
           <w:szCs w:val="22"/>
           <w:lang w:val="pt-BR"/>
@@ -2270,14 +2102,18 @@
         <w:jc w:val="both"/>
         <w:rPr>
           <w:rFonts w:ascii="Arial" w:hAnsi="Arial" w:cs="Arial"/>
-          <w:sz w:val="22"/>
-          <w:szCs w:val="22"/>
-          <w:lang w:val="pt-BR"/>
-        </w:rPr>
-      </w:pPr>
-      <w:r>
-        <w:rPr>
-          <w:rFonts w:ascii="Arial" w:hAnsi="Arial" w:cs="Arial"/>
+          <w:b/>
+          <w:bCs/>
+          <w:sz w:val="22"/>
+          <w:szCs w:val="22"/>
+          <w:lang w:val="pt-BR"/>
+        </w:rPr>
+      </w:pPr>
+      <w:r>
+        <w:rPr>
+          <w:rFonts w:ascii="Arial" w:hAnsi="Arial" w:cs="Arial"/>
+          <w:b/>
+          <w:bCs/>
           <w:sz w:val="22"/>
           <w:szCs w:val="22"/>
           <w:lang w:val="pt-BR"/>
@@ -2296,28 +2132,22 @@
         <w:jc w:val="both"/>
         <w:rPr>
           <w:rFonts w:ascii="Arial" w:hAnsi="Arial" w:cs="Arial"/>
-          <w:sz w:val="22"/>
-          <w:szCs w:val="22"/>
-        </w:rPr>
-      </w:pPr>
-      <w:r>
-        <w:rPr>
-          <w:rFonts w:ascii="Arial" w:hAnsi="Arial" w:cs="Arial"/>
-          <w:sz w:val="22"/>
-          <w:szCs w:val="22"/>
-        </w:rPr>
-        <w:t xml:space="preserve">Salvar </w:t>
-      </w:r>
-      <w:proofErr w:type="spellStart"/>
-      <w:r>
-        <w:rPr>
-          <w:rFonts w:ascii="Arial" w:hAnsi="Arial" w:cs="Arial"/>
-          <w:sz w:val="22"/>
-          <w:szCs w:val="22"/>
-        </w:rPr>
-        <w:t>estratégia</w:t>
-      </w:r>
-      <w:proofErr w:type="spellEnd"/>
+          <w:b/>
+          <w:bCs/>
+          <w:sz w:val="22"/>
+          <w:szCs w:val="22"/>
+        </w:rPr>
+      </w:pPr>
+      <w:r>
+        <w:rPr>
+          <w:rFonts w:ascii="Arial" w:hAnsi="Arial" w:cs="Arial"/>
+          <w:b/>
+          <w:bCs/>
+          <w:sz w:val="22"/>
+          <w:szCs w:val="22"/>
+        </w:rPr>
+        <w:t>Salvar estratégia</w:t>
+      </w:r>
     </w:p>
     <w:p>
       <w:pPr>
@@ -2330,13 +2160,17 @@
         <w:jc w:val="both"/>
         <w:rPr>
           <w:rFonts w:ascii="Arial" w:hAnsi="Arial" w:cs="Arial"/>
-          <w:sz w:val="22"/>
-          <w:szCs w:val="22"/>
-        </w:rPr>
-      </w:pPr>
-      <w:r>
-        <w:rPr>
-          <w:rFonts w:ascii="Arial" w:hAnsi="Arial" w:cs="Arial"/>
+          <w:b/>
+          <w:bCs/>
+          <w:sz w:val="22"/>
+          <w:szCs w:val="22"/>
+        </w:rPr>
+      </w:pPr>
+      <w:r>
+        <w:rPr>
+          <w:rFonts w:ascii="Arial" w:hAnsi="Arial" w:cs="Arial"/>
+          <w:b/>
+          <w:bCs/>
           <w:sz w:val="22"/>
           <w:szCs w:val="22"/>
         </w:rPr>
@@ -2354,14 +2188,18 @@
         <w:jc w:val="both"/>
         <w:rPr>
           <w:rFonts w:ascii="Arial" w:hAnsi="Arial" w:cs="Arial"/>
-          <w:sz w:val="22"/>
-          <w:szCs w:val="22"/>
-          <w:lang w:val="pt-BR"/>
-        </w:rPr>
-      </w:pPr>
-      <w:r>
-        <w:rPr>
-          <w:rFonts w:ascii="Arial" w:hAnsi="Arial" w:cs="Arial"/>
+          <w:b/>
+          <w:bCs/>
+          <w:sz w:val="22"/>
+          <w:szCs w:val="22"/>
+          <w:lang w:val="pt-BR"/>
+        </w:rPr>
+      </w:pPr>
+      <w:r>
+        <w:rPr>
+          <w:rFonts w:ascii="Arial" w:hAnsi="Arial" w:cs="Arial"/>
+          <w:b/>
+          <w:bCs/>
           <w:sz w:val="22"/>
           <w:szCs w:val="22"/>
           <w:lang w:val="pt-BR"/>
@@ -2397,27 +2235,7 @@
           <w:szCs w:val="22"/>
           <w:lang w:val="pt-BR"/>
         </w:rPr>
-        <w:t xml:space="preserve">utilizarei o </w:t>
-      </w:r>
-      <w:proofErr w:type="spellStart"/>
-      <w:r>
-        <w:rPr>
-          <w:rFonts w:ascii="Arial" w:hAnsi="Arial" w:cs="Arial"/>
-          <w:sz w:val="22"/>
-          <w:szCs w:val="22"/>
-          <w:lang w:val="pt-BR"/>
-        </w:rPr>
-        <w:t>Sonarqube</w:t>
-      </w:r>
-      <w:proofErr w:type="spellEnd"/>
-      <w:r>
-        <w:rPr>
-          <w:rFonts w:ascii="Arial" w:hAnsi="Arial" w:cs="Arial"/>
-          <w:sz w:val="22"/>
-          <w:szCs w:val="22"/>
-          <w:lang w:val="pt-BR"/>
-        </w:rPr>
-        <w:t xml:space="preserve"> para verificar os seguintes pontos em cada versão gerada:</w:t>
+        <w:t>utilizarei o Sonarqube para verificar os seguintes pontos em cada versão gerada:</w:t>
       </w:r>
     </w:p>
     <w:p>
@@ -2488,37 +2306,15 @@
           <w:lang w:val="pt-BR"/>
         </w:rPr>
       </w:pPr>
-      <w:proofErr w:type="spellStart"/>
-      <w:r>
-        <w:rPr>
-          <w:rFonts w:ascii="Arial" w:hAnsi="Arial" w:cs="Arial"/>
-          <w:sz w:val="22"/>
-          <w:szCs w:val="22"/>
-          <w:lang w:val="pt-BR"/>
-        </w:rPr>
-        <w:t>Code</w:t>
-      </w:r>
-      <w:proofErr w:type="spellEnd"/>
-      <w:r>
-        <w:rPr>
-          <w:rFonts w:ascii="Arial" w:hAnsi="Arial" w:cs="Arial"/>
-          <w:sz w:val="22"/>
-          <w:szCs w:val="22"/>
-          <w:lang w:val="pt-BR"/>
-        </w:rPr>
-        <w:t xml:space="preserve"> </w:t>
-      </w:r>
-      <w:proofErr w:type="spellStart"/>
-      <w:r>
-        <w:rPr>
-          <w:rFonts w:ascii="Arial" w:hAnsi="Arial" w:cs="Arial"/>
-          <w:sz w:val="22"/>
-          <w:szCs w:val="22"/>
-          <w:lang w:val="pt-BR"/>
-        </w:rPr>
-        <w:t>Smells</w:t>
-      </w:r>
-      <w:proofErr w:type="spellEnd"/>
+      <w:r>
+        <w:rPr>
+          <w:rFonts w:ascii="Arial" w:hAnsi="Arial" w:cs="Arial"/>
+          <w:sz w:val="22"/>
+          <w:szCs w:val="22"/>
+          <w:lang w:val="pt-BR"/>
+        </w:rPr>
+        <w:t>Code Smells</w:t>
+      </w:r>
     </w:p>
     <w:p>
       <w:pPr>
@@ -2714,6 +2510,15 @@
           <w:lang w:val="pt-BR"/>
         </w:rPr>
       </w:pPr>
+      <w:r>
+        <w:rPr>
+          <w:rFonts w:ascii="Arial" w:hAnsi="Arial" w:cs="Arial"/>
+          <w:sz w:val="22"/>
+          <w:szCs w:val="22"/>
+          <w:lang w:val="pt-BR"/>
+        </w:rPr>
+        <w:t>As cinco inteligências artificiais terão a mesma estrutura de pastas, mesma versão do Python e configurações do framework FastAPI.</w:t>
+      </w:r>
     </w:p>
     <w:p>
       <w:pPr>
@@ -2811,27 +2616,7 @@
           <w:szCs w:val="22"/>
           <w:lang w:val="pt-BR"/>
         </w:rPr>
-        <w:t xml:space="preserve">O resultado esperado com a pesquisa é avaliar através do </w:t>
-      </w:r>
-      <w:proofErr w:type="spellStart"/>
-      <w:r>
-        <w:rPr>
-          <w:rFonts w:ascii="Arial" w:hAnsi="Arial" w:cs="Arial"/>
-          <w:sz w:val="22"/>
-          <w:szCs w:val="22"/>
-          <w:lang w:val="pt-BR"/>
-        </w:rPr>
-        <w:t>Sonarcube</w:t>
-      </w:r>
-      <w:proofErr w:type="spellEnd"/>
-      <w:r>
-        <w:rPr>
-          <w:rFonts w:ascii="Arial" w:hAnsi="Arial" w:cs="Arial"/>
-          <w:sz w:val="22"/>
-          <w:szCs w:val="22"/>
-          <w:lang w:val="pt-BR"/>
-        </w:rPr>
-        <w:t xml:space="preserve"> quais das inteligências artificiais tem o melhor desempenho nos seguintes pontos:</w:t>
+        <w:t>O resultado esperado com a pesquisa é avaliar através do Sonarcube quais das inteligências artificiais tem o melhor desempenho nos seguintes pontos:</w:t>
       </w:r>
     </w:p>
     <w:p>
@@ -2902,37 +2687,15 @@
           <w:lang w:val="pt-BR"/>
         </w:rPr>
       </w:pPr>
-      <w:proofErr w:type="spellStart"/>
-      <w:r>
-        <w:rPr>
-          <w:rFonts w:ascii="Arial" w:hAnsi="Arial" w:cs="Arial"/>
-          <w:sz w:val="22"/>
-          <w:szCs w:val="22"/>
-          <w:lang w:val="pt-BR"/>
-        </w:rPr>
-        <w:t>Code</w:t>
-      </w:r>
-      <w:proofErr w:type="spellEnd"/>
-      <w:r>
-        <w:rPr>
-          <w:rFonts w:ascii="Arial" w:hAnsi="Arial" w:cs="Arial"/>
-          <w:sz w:val="22"/>
-          <w:szCs w:val="22"/>
-          <w:lang w:val="pt-BR"/>
-        </w:rPr>
-        <w:t xml:space="preserve"> </w:t>
-      </w:r>
-      <w:proofErr w:type="spellStart"/>
-      <w:r>
-        <w:rPr>
-          <w:rFonts w:ascii="Arial" w:hAnsi="Arial" w:cs="Arial"/>
-          <w:sz w:val="22"/>
-          <w:szCs w:val="22"/>
-          <w:lang w:val="pt-BR"/>
-        </w:rPr>
-        <w:t>Smells</w:t>
-      </w:r>
-      <w:proofErr w:type="spellEnd"/>
+      <w:r>
+        <w:rPr>
+          <w:rFonts w:ascii="Arial" w:hAnsi="Arial" w:cs="Arial"/>
+          <w:sz w:val="22"/>
+          <w:szCs w:val="22"/>
+          <w:lang w:val="pt-BR"/>
+        </w:rPr>
+        <w:t>Code Smells</w:t>
+      </w:r>
     </w:p>
     <w:p>
       <w:pPr>
@@ -2957,6 +2720,7 @@
           <w:szCs w:val="22"/>
           <w:lang w:val="pt-BR"/>
         </w:rPr>
+        <w:lastRenderedPageBreak/>
         <w:t>Complexidade do Código</w:t>
       </w:r>
     </w:p>
@@ -2983,7 +2747,6 @@
           <w:szCs w:val="22"/>
           <w:lang w:val="pt-BR"/>
         </w:rPr>
-        <w:lastRenderedPageBreak/>
         <w:t>Métricas de Desempenho</w:t>
       </w:r>
     </w:p>
@@ -4209,27 +3972,7 @@
                 <w:szCs w:val="22"/>
                 <w:lang w:val="pt-BR"/>
               </w:rPr>
-              <w:t xml:space="preserve">Salvar banco dados </w:t>
-            </w:r>
-            <w:proofErr w:type="spellStart"/>
-            <w:r>
-              <w:rPr>
-                <w:rFonts w:ascii="Arial" w:hAnsi="Arial" w:cs="Arial"/>
-                <w:sz w:val="22"/>
-                <w:szCs w:val="22"/>
-                <w:lang w:val="pt-BR"/>
-              </w:rPr>
-              <w:t>cdi</w:t>
-            </w:r>
-            <w:proofErr w:type="spellEnd"/>
-            <w:r>
-              <w:rPr>
-                <w:rFonts w:ascii="Arial" w:hAnsi="Arial" w:cs="Arial"/>
-                <w:sz w:val="22"/>
-                <w:szCs w:val="22"/>
-                <w:lang w:val="pt-BR"/>
-              </w:rPr>
-              <w:t xml:space="preserve"> diário</w:t>
+              <w:t>Salvar banco dados cdi diário</w:t>
             </w:r>
           </w:p>
         </w:tc>
@@ -4669,27 +4412,7 @@
                 <w:szCs w:val="22"/>
                 <w:lang w:val="pt-BR"/>
               </w:rPr>
-              <w:t xml:space="preserve">Criar API </w:t>
-            </w:r>
-            <w:proofErr w:type="spellStart"/>
-            <w:r>
-              <w:rPr>
-                <w:rFonts w:ascii="Arial" w:hAnsi="Arial" w:cs="Arial"/>
-                <w:sz w:val="22"/>
-                <w:szCs w:val="22"/>
-                <w:lang w:val="pt-BR"/>
-              </w:rPr>
-              <w:t>cdi</w:t>
-            </w:r>
-            <w:proofErr w:type="spellEnd"/>
-            <w:r>
-              <w:rPr>
-                <w:rFonts w:ascii="Arial" w:hAnsi="Arial" w:cs="Arial"/>
-                <w:sz w:val="22"/>
-                <w:szCs w:val="22"/>
-                <w:lang w:val="pt-BR"/>
-              </w:rPr>
-              <w:t xml:space="preserve"> diário/ Criar API risco Beta</w:t>
+              <w:t>Criar API cdi diário/ Criar API risco Beta</w:t>
             </w:r>
           </w:p>
         </w:tc>
@@ -5349,47 +5072,7 @@
                 <w:szCs w:val="22"/>
                 <w:lang w:val="pt-BR"/>
               </w:rPr>
-              <w:t xml:space="preserve">Criar API Stop </w:t>
-            </w:r>
-            <w:proofErr w:type="spellStart"/>
-            <w:r>
-              <w:rPr>
-                <w:rFonts w:ascii="Arial" w:hAnsi="Arial" w:cs="Arial"/>
-                <w:sz w:val="22"/>
-                <w:szCs w:val="22"/>
-                <w:lang w:val="pt-BR"/>
-              </w:rPr>
-              <w:t>gain</w:t>
-            </w:r>
-            <w:proofErr w:type="spellEnd"/>
-            <w:r>
-              <w:rPr>
-                <w:rFonts w:ascii="Arial" w:hAnsi="Arial" w:cs="Arial"/>
-                <w:sz w:val="22"/>
-                <w:szCs w:val="22"/>
-                <w:lang w:val="pt-BR"/>
-              </w:rPr>
-              <w:t xml:space="preserve">/ stop </w:t>
-            </w:r>
-            <w:proofErr w:type="spellStart"/>
-            <w:r>
-              <w:rPr>
-                <w:rFonts w:ascii="Arial" w:hAnsi="Arial" w:cs="Arial"/>
-                <w:sz w:val="22"/>
-                <w:szCs w:val="22"/>
-                <w:lang w:val="pt-BR"/>
-              </w:rPr>
-              <w:t>loss</w:t>
-            </w:r>
-            <w:proofErr w:type="spellEnd"/>
-            <w:r>
-              <w:rPr>
-                <w:rFonts w:ascii="Arial" w:hAnsi="Arial" w:cs="Arial"/>
-                <w:sz w:val="22"/>
-                <w:szCs w:val="22"/>
-                <w:lang w:val="pt-BR"/>
-              </w:rPr>
-              <w:t>/ Criar API Salvar estratégia</w:t>
+              <w:t>Criar API Stop gain/ stop loss/ Criar API Salvar estratégia</w:t>
             </w:r>
           </w:p>
         </w:tc>
@@ -5829,19 +5512,8 @@
                 <w:szCs w:val="22"/>
                 <w:lang w:val="pt-BR"/>
               </w:rPr>
-              <w:t xml:space="preserve">Gráfico ações </w:t>
+              <w:t>Gráfico ações candlebar</w:t>
             </w:r>
-            <w:proofErr w:type="spellStart"/>
-            <w:r>
-              <w:rPr>
-                <w:rFonts w:ascii="Arial" w:hAnsi="Arial" w:cs="Arial"/>
-                <w:sz w:val="22"/>
-                <w:szCs w:val="22"/>
-                <w:lang w:val="pt-BR"/>
-              </w:rPr>
-              <w:t>candlebar</w:t>
-            </w:r>
-            <w:proofErr w:type="spellEnd"/>
           </w:p>
         </w:tc>
         <w:tc>
@@ -6280,19 +5952,8 @@
                 <w:szCs w:val="22"/>
                 <w:lang w:val="pt-BR"/>
               </w:rPr>
-              <w:t xml:space="preserve">Indicador Bandas de </w:t>
+              <w:t>Indicador Bandas de Bollinger</w:t>
             </w:r>
-            <w:proofErr w:type="spellStart"/>
-            <w:r>
-              <w:rPr>
-                <w:rFonts w:ascii="Arial" w:hAnsi="Arial" w:cs="Arial"/>
-                <w:sz w:val="22"/>
-                <w:szCs w:val="22"/>
-                <w:lang w:val="pt-BR"/>
-              </w:rPr>
-              <w:t>Bollinger</w:t>
-            </w:r>
-            <w:proofErr w:type="spellEnd"/>
           </w:p>
         </w:tc>
         <w:tc>
@@ -6503,23 +6164,13 @@
                 <w:szCs w:val="22"/>
               </w:rPr>
             </w:pPr>
-            <w:proofErr w:type="spellStart"/>
             <w:r>
               <w:rPr>
                 <w:rFonts w:ascii="Arial" w:hAnsi="Arial" w:cs="Arial"/>
                 <w:sz w:val="22"/>
                 <w:szCs w:val="22"/>
               </w:rPr>
-              <w:t>Indicador</w:t>
-            </w:r>
-            <w:proofErr w:type="spellEnd"/>
-            <w:r>
-              <w:rPr>
-                <w:rFonts w:ascii="Arial" w:hAnsi="Arial" w:cs="Arial"/>
-                <w:sz w:val="22"/>
-                <w:szCs w:val="22"/>
-              </w:rPr>
-              <w:t xml:space="preserve"> MACD – Moving Average Convergence and Divergence</w:t>
+              <w:t>Indicador MACD – Moving Average Convergence and Divergence</w:t>
             </w:r>
           </w:p>
         </w:tc>
@@ -6949,19 +6600,8 @@
                 <w:szCs w:val="22"/>
                 <w:lang w:val="pt-BR"/>
               </w:rPr>
-              <w:t xml:space="preserve">Comparação </w:t>
+              <w:t>Comparação cdi</w:t>
             </w:r>
-            <w:proofErr w:type="spellStart"/>
-            <w:r>
-              <w:rPr>
-                <w:rFonts w:ascii="Arial" w:hAnsi="Arial" w:cs="Arial"/>
-                <w:sz w:val="22"/>
-                <w:szCs w:val="22"/>
-                <w:lang w:val="pt-BR"/>
-              </w:rPr>
-              <w:t>cdi</w:t>
-            </w:r>
-            <w:proofErr w:type="spellEnd"/>
           </w:p>
         </w:tc>
         <w:tc>
@@ -8720,27 +8360,8 @@
                 <w:szCs w:val="22"/>
                 <w:lang w:val="pt-BR"/>
               </w:rPr>
-              <w:t xml:space="preserve">Stop </w:t>
-            </w:r>
-            <w:proofErr w:type="spellStart"/>
-            <w:r>
-              <w:rPr>
-                <w:rFonts w:ascii="Arial" w:hAnsi="Arial" w:cs="Arial"/>
-                <w:sz w:val="22"/>
-                <w:szCs w:val="22"/>
-                <w:lang w:val="pt-BR"/>
-              </w:rPr>
-              <w:t>gain</w:t>
-            </w:r>
-            <w:proofErr w:type="spellEnd"/>
-            <w:r>
-              <w:rPr>
-                <w:rFonts w:ascii="Arial" w:hAnsi="Arial" w:cs="Arial"/>
-                <w:sz w:val="22"/>
-                <w:szCs w:val="22"/>
-                <w:lang w:val="pt-BR"/>
-              </w:rPr>
-              <w:t>/ stop loss</w:t>
+              <w:lastRenderedPageBreak/>
+              <w:t>Stop gain/ stop loss</w:t>
             </w:r>
           </w:p>
         </w:tc>
@@ -9180,20 +8801,8 @@
                 <w:szCs w:val="22"/>
                 <w:lang w:val="pt-BR"/>
               </w:rPr>
-              <w:lastRenderedPageBreak/>
-              <w:t xml:space="preserve">Análise </w:t>
+              <w:t>Análise Sonarqube</w:t>
             </w:r>
-            <w:proofErr w:type="spellStart"/>
-            <w:r>
-              <w:rPr>
-                <w:rFonts w:ascii="Arial" w:hAnsi="Arial" w:cs="Arial"/>
-                <w:sz w:val="22"/>
-                <w:szCs w:val="22"/>
-                <w:lang w:val="pt-BR"/>
-              </w:rPr>
-              <w:t>Sonarqube</w:t>
-            </w:r>
-            <w:proofErr w:type="spellEnd"/>
           </w:p>
         </w:tc>
         <w:tc>
@@ -11677,6 +11286,7 @@
     <w:rsid w:val="000B5E8C"/>
     <w:rsid w:val="000C0C6B"/>
     <w:rsid w:val="0017691A"/>
+    <w:rsid w:val="002538BE"/>
     <w:rsid w:val="002569DA"/>
     <w:rsid w:val="00267B30"/>
     <w:rsid w:val="0027653C"/>
@@ -11687,6 +11297,7 @@
     <w:rsid w:val="00444315"/>
     <w:rsid w:val="004533A2"/>
     <w:rsid w:val="00474A25"/>
+    <w:rsid w:val="0049546F"/>
     <w:rsid w:val="004B192D"/>
     <w:rsid w:val="004C6B45"/>
     <w:rsid w:val="00516DE9"/>
@@ -11709,9 +11320,11 @@
     <w:rsid w:val="00A626BE"/>
     <w:rsid w:val="00BB3197"/>
     <w:rsid w:val="00BC0A3D"/>
+    <w:rsid w:val="00C53FD3"/>
     <w:rsid w:val="00C71457"/>
     <w:rsid w:val="00C71E75"/>
     <w:rsid w:val="00CB762C"/>
+    <w:rsid w:val="00CE57A6"/>
     <w:rsid w:val="00CF4EEC"/>
     <w:rsid w:val="00D26F06"/>
     <w:rsid w:val="00D76FD6"/>

</xml_diff>